<commit_message>
Added old Stuff to Final Report
</commit_message>
<xml_diff>
--- a/Report/FinalReport.docx
+++ b/Report/FinalReport.docx
@@ -1888,14 +1888,1795 @@
       <w:pPr>
         <w:rPr>
           <w:rFonts w:ascii="Times New Roman" w:hAnsi="Times New Roman" w:cs="Times New Roman"/>
+          <w:color w:val="000000" w:themeColor="text1"/>
+          <w:sz w:val="24"/>
+          <w:szCs w:val="24"/>
+        </w:rPr>
+      </w:pPr>
+    </w:p>
+    <w:p>
+      <w:pPr>
+        <w:rPr>
+          <w:rFonts w:ascii="Times New Roman" w:hAnsi="Times New Roman" w:cs="Times New Roman"/>
+          <w:color w:val="000000" w:themeColor="text1"/>
+          <w:sz w:val="24"/>
+          <w:szCs w:val="24"/>
+        </w:rPr>
+      </w:pPr>
+    </w:p>
+    <w:p>
+      <w:pPr>
+        <w:rPr>
+          <w:rFonts w:ascii="Times New Roman" w:hAnsi="Times New Roman" w:cs="Times New Roman"/>
+          <w:color w:val="000000" w:themeColor="text1"/>
+          <w:sz w:val="24"/>
+          <w:szCs w:val="24"/>
+        </w:rPr>
+      </w:pPr>
+    </w:p>
+    <w:p>
+      <w:pPr>
+        <w:rPr>
+          <w:rFonts w:ascii="Times New Roman" w:hAnsi="Times New Roman" w:cs="Times New Roman"/>
+          <w:color w:val="000000" w:themeColor="text1"/>
+          <w:sz w:val="24"/>
+          <w:szCs w:val="24"/>
+        </w:rPr>
+      </w:pPr>
+    </w:p>
+    <w:p>
+      <w:pPr>
+        <w:rPr>
+          <w:rFonts w:ascii="Times New Roman" w:hAnsi="Times New Roman" w:cs="Times New Roman"/>
+          <w:color w:val="000000" w:themeColor="text1"/>
+          <w:sz w:val="24"/>
+          <w:szCs w:val="24"/>
+        </w:rPr>
+      </w:pPr>
+    </w:p>
+    <w:p>
+      <w:pPr>
+        <w:rPr>
+          <w:rFonts w:ascii="Times New Roman" w:hAnsi="Times New Roman" w:cs="Times New Roman"/>
+          <w:color w:val="000000" w:themeColor="text1"/>
+          <w:sz w:val="24"/>
+          <w:szCs w:val="24"/>
+        </w:rPr>
+      </w:pPr>
+    </w:p>
+    <w:p>
+      <w:pPr>
+        <w:rPr>
+          <w:rFonts w:ascii="Times New Roman" w:hAnsi="Times New Roman" w:cs="Times New Roman"/>
+          <w:color w:val="000000" w:themeColor="text1"/>
+          <w:sz w:val="24"/>
+          <w:szCs w:val="24"/>
+        </w:rPr>
+      </w:pPr>
+    </w:p>
+    <w:p>
+      <w:pPr>
+        <w:rPr>
+          <w:rFonts w:ascii="Times New Roman" w:hAnsi="Times New Roman" w:cs="Times New Roman"/>
+          <w:color w:val="000000" w:themeColor="text1"/>
+          <w:sz w:val="24"/>
+          <w:szCs w:val="24"/>
+        </w:rPr>
+      </w:pPr>
+    </w:p>
+    <w:p>
+      <w:pPr>
+        <w:jc w:val="center"/>
+        <w:rPr>
+          <w:rFonts w:ascii="Times New Roman" w:hAnsi="Times New Roman" w:cs="Times New Roman"/>
+          <w:color w:val="000000" w:themeColor="text1"/>
+          <w:sz w:val="24"/>
+          <w:szCs w:val="24"/>
+        </w:rPr>
+      </w:pPr>
+      <w:r>
+        <w:rPr>
+          <w:rFonts w:ascii="Times New Roman" w:hAnsi="Times New Roman" w:cs="Times New Roman"/>
+          <w:color w:val="000000" w:themeColor="text1"/>
+          <w:sz w:val="24"/>
+          <w:szCs w:val="24"/>
+        </w:rPr>
+        <w:lastRenderedPageBreak/>
+        <w:t>MISSION STATEMENT</w:t>
+      </w:r>
+    </w:p>
+    <w:p>
+      <w:pPr>
+        <w:rPr>
+          <w:rFonts w:ascii="Times New Roman" w:hAnsi="Times New Roman" w:cs="Times New Roman"/>
+          <w:color w:val="000000" w:themeColor="text1"/>
+          <w:sz w:val="24"/>
+          <w:szCs w:val="24"/>
+        </w:rPr>
+      </w:pPr>
+    </w:p>
+    <w:p>
+      <w:pPr>
+        <w:rPr>
+          <w:rFonts w:ascii="Times New Roman" w:hAnsi="Times New Roman" w:cs="Times New Roman"/>
+          <w:color w:val="000000" w:themeColor="text1"/>
+          <w:sz w:val="24"/>
+          <w:szCs w:val="24"/>
+        </w:rPr>
+      </w:pPr>
+      <w:r>
+        <w:rPr>
+          <w:rFonts w:ascii="Times New Roman" w:hAnsi="Times New Roman" w:cs="Times New Roman"/>
+          <w:color w:val="000000" w:themeColor="text1"/>
+          <w:sz w:val="24"/>
+          <w:szCs w:val="24"/>
+        </w:rPr>
+        <w:t>The purpose of the King Williams Database Application is to store and manage information to improve efficiency and control of hotel processes.</w:t>
+      </w:r>
+    </w:p>
+    <w:p>
+      <w:pPr>
+        <w:rPr>
+          <w:rFonts w:ascii="Times New Roman" w:hAnsi="Times New Roman" w:cs="Times New Roman"/>
+          <w:color w:val="000000" w:themeColor="text1"/>
+          <w:sz w:val="24"/>
+          <w:szCs w:val="24"/>
+        </w:rPr>
+      </w:pPr>
+    </w:p>
+    <w:p>
+      <w:pPr>
+        <w:jc w:val="center"/>
+        <w:rPr>
+          <w:rFonts w:ascii="Times New Roman" w:hAnsi="Times New Roman" w:cs="Times New Roman"/>
+          <w:color w:val="000000" w:themeColor="text1"/>
+          <w:sz w:val="24"/>
+          <w:szCs w:val="24"/>
+        </w:rPr>
+      </w:pPr>
+      <w:r>
+        <w:rPr>
+          <w:rFonts w:ascii="Times New Roman" w:hAnsi="Times New Roman" w:cs="Times New Roman"/>
+          <w:color w:val="000000" w:themeColor="text1"/>
+          <w:sz w:val="24"/>
+          <w:szCs w:val="24"/>
+        </w:rPr>
+        <w:t>OBJECTIVES</w:t>
+      </w:r>
+    </w:p>
+    <w:p>
+      <w:pPr>
+        <w:rPr>
+          <w:rFonts w:ascii="Times New Roman" w:hAnsi="Times New Roman" w:cs="Times New Roman"/>
+          <w:color w:val="000000" w:themeColor="text1"/>
+          <w:sz w:val="24"/>
+          <w:szCs w:val="24"/>
+        </w:rPr>
+      </w:pPr>
+    </w:p>
+    <w:p>
+      <w:pPr>
+        <w:rPr>
+          <w:rFonts w:ascii="Times New Roman" w:hAnsi="Times New Roman" w:cs="Times New Roman"/>
+          <w:color w:val="000000" w:themeColor="text1"/>
+          <w:sz w:val="24"/>
+          <w:szCs w:val="24"/>
+        </w:rPr>
+      </w:pPr>
+      <w:r>
+        <w:rPr>
+          <w:rFonts w:ascii="Times New Roman" w:hAnsi="Times New Roman" w:cs="Times New Roman"/>
+          <w:color w:val="000000" w:themeColor="text1"/>
+          <w:sz w:val="24"/>
+          <w:szCs w:val="24"/>
+        </w:rPr>
+        <w:t>-</w:t>
+      </w:r>
+      <w:r>
+        <w:rPr>
+          <w:rFonts w:ascii="Times New Roman" w:hAnsi="Times New Roman" w:cs="Times New Roman"/>
+          <w:color w:val="000000" w:themeColor="text1"/>
+          <w:sz w:val="24"/>
+          <w:szCs w:val="24"/>
+        </w:rPr>
+        <w:tab/>
+        <w:t>To maintain (enter, update, delete) data on rooms</w:t>
+      </w:r>
+    </w:p>
+    <w:p>
+      <w:pPr>
+        <w:rPr>
+          <w:rFonts w:ascii="Times New Roman" w:hAnsi="Times New Roman" w:cs="Times New Roman"/>
+          <w:color w:val="000000" w:themeColor="text1"/>
+          <w:sz w:val="24"/>
+          <w:szCs w:val="24"/>
+        </w:rPr>
+      </w:pPr>
+      <w:r>
+        <w:rPr>
+          <w:rFonts w:ascii="Times New Roman" w:hAnsi="Times New Roman" w:cs="Times New Roman"/>
+          <w:color w:val="000000" w:themeColor="text1"/>
+          <w:sz w:val="24"/>
+          <w:szCs w:val="24"/>
+        </w:rPr>
+        <w:t>-</w:t>
+      </w:r>
+      <w:r>
+        <w:rPr>
+          <w:rFonts w:ascii="Times New Roman" w:hAnsi="Times New Roman" w:cs="Times New Roman"/>
+          <w:color w:val="000000" w:themeColor="text1"/>
+          <w:sz w:val="24"/>
+          <w:szCs w:val="24"/>
+        </w:rPr>
+        <w:tab/>
+        <w:t>To maintain (enter, update, delete) data on room reservations</w:t>
+      </w:r>
+    </w:p>
+    <w:p>
+      <w:pPr>
+        <w:rPr>
+          <w:rFonts w:ascii="Times New Roman" w:hAnsi="Times New Roman" w:cs="Times New Roman"/>
+          <w:color w:val="000000" w:themeColor="text1"/>
+          <w:sz w:val="24"/>
+          <w:szCs w:val="24"/>
+        </w:rPr>
+      </w:pPr>
+      <w:r>
+        <w:rPr>
+          <w:rFonts w:ascii="Times New Roman" w:hAnsi="Times New Roman" w:cs="Times New Roman"/>
+          <w:color w:val="000000" w:themeColor="text1"/>
+          <w:sz w:val="24"/>
+          <w:szCs w:val="24"/>
+        </w:rPr>
+        <w:t>-</w:t>
+      </w:r>
+      <w:r>
+        <w:rPr>
+          <w:rFonts w:ascii="Times New Roman" w:hAnsi="Times New Roman" w:cs="Times New Roman"/>
+          <w:color w:val="000000" w:themeColor="text1"/>
+          <w:sz w:val="24"/>
+          <w:szCs w:val="24"/>
+        </w:rPr>
+        <w:tab/>
+        <w:t>To maintain (enter, update, delete) data on customers</w:t>
+      </w:r>
+    </w:p>
+    <w:p>
+      <w:pPr>
+        <w:rPr>
+          <w:rFonts w:ascii="Times New Roman" w:hAnsi="Times New Roman" w:cs="Times New Roman"/>
+          <w:color w:val="000000" w:themeColor="text1"/>
+          <w:sz w:val="24"/>
+          <w:szCs w:val="24"/>
+        </w:rPr>
+      </w:pPr>
+      <w:r>
+        <w:rPr>
+          <w:rFonts w:ascii="Times New Roman" w:hAnsi="Times New Roman" w:cs="Times New Roman"/>
+          <w:color w:val="000000" w:themeColor="text1"/>
+          <w:sz w:val="24"/>
+          <w:szCs w:val="24"/>
+        </w:rPr>
+        <w:t>-</w:t>
+      </w:r>
+      <w:r>
+        <w:rPr>
+          <w:rFonts w:ascii="Times New Roman" w:hAnsi="Times New Roman" w:cs="Times New Roman"/>
+          <w:color w:val="000000" w:themeColor="text1"/>
+          <w:sz w:val="24"/>
+          <w:szCs w:val="24"/>
+        </w:rPr>
+        <w:tab/>
+        <w:t>To maintain (enter, update, delete) data on customer billing</w:t>
+      </w:r>
+    </w:p>
+    <w:p>
+      <w:pPr>
+        <w:rPr>
+          <w:rFonts w:ascii="Times New Roman" w:hAnsi="Times New Roman" w:cs="Times New Roman"/>
+          <w:color w:val="000000" w:themeColor="text1"/>
+          <w:sz w:val="24"/>
+          <w:szCs w:val="24"/>
+        </w:rPr>
+      </w:pPr>
+      <w:r>
+        <w:rPr>
+          <w:rFonts w:ascii="Times New Roman" w:hAnsi="Times New Roman" w:cs="Times New Roman"/>
+          <w:color w:val="000000" w:themeColor="text1"/>
+          <w:sz w:val="24"/>
+          <w:szCs w:val="24"/>
+        </w:rPr>
+        <w:t>-</w:t>
+      </w:r>
+      <w:r>
+        <w:rPr>
+          <w:rFonts w:ascii="Times New Roman" w:hAnsi="Times New Roman" w:cs="Times New Roman"/>
+          <w:color w:val="000000" w:themeColor="text1"/>
+          <w:sz w:val="24"/>
+          <w:szCs w:val="24"/>
+        </w:rPr>
+        <w:tab/>
+        <w:t>To maintain (enter, update, delete) data on chargeable items</w:t>
+      </w:r>
+    </w:p>
+    <w:p>
+      <w:pPr>
+        <w:rPr>
+          <w:rFonts w:ascii="Times New Roman" w:hAnsi="Times New Roman" w:cs="Times New Roman"/>
+          <w:color w:val="000000" w:themeColor="text1"/>
+          <w:sz w:val="24"/>
+          <w:szCs w:val="24"/>
+        </w:rPr>
+      </w:pPr>
+      <w:r>
+        <w:rPr>
+          <w:rFonts w:ascii="Times New Roman" w:hAnsi="Times New Roman" w:cs="Times New Roman"/>
+          <w:color w:val="000000" w:themeColor="text1"/>
+          <w:sz w:val="24"/>
+          <w:szCs w:val="24"/>
+        </w:rPr>
+        <w:t>-</w:t>
+      </w:r>
+      <w:r>
+        <w:rPr>
+          <w:rFonts w:ascii="Times New Roman" w:hAnsi="Times New Roman" w:cs="Times New Roman"/>
+          <w:color w:val="000000" w:themeColor="text1"/>
+          <w:sz w:val="24"/>
+          <w:szCs w:val="24"/>
+        </w:rPr>
+        <w:tab/>
+        <w:t>To maintain (enter, update, delete) data on transactions</w:t>
+      </w:r>
+    </w:p>
+    <w:p>
+      <w:pPr>
+        <w:rPr>
+          <w:rFonts w:ascii="Times New Roman" w:hAnsi="Times New Roman" w:cs="Times New Roman"/>
+          <w:color w:val="000000" w:themeColor="text1"/>
+          <w:sz w:val="24"/>
+          <w:szCs w:val="24"/>
+        </w:rPr>
+      </w:pPr>
+      <w:r>
+        <w:rPr>
+          <w:rFonts w:ascii="Times New Roman" w:hAnsi="Times New Roman" w:cs="Times New Roman"/>
+          <w:color w:val="000000" w:themeColor="text1"/>
+          <w:sz w:val="24"/>
+          <w:szCs w:val="24"/>
+        </w:rPr>
+        <w:t>-</w:t>
+      </w:r>
+      <w:r>
+        <w:rPr>
+          <w:rFonts w:ascii="Times New Roman" w:hAnsi="Times New Roman" w:cs="Times New Roman"/>
+          <w:color w:val="000000" w:themeColor="text1"/>
+          <w:sz w:val="24"/>
+          <w:szCs w:val="24"/>
+        </w:rPr>
+        <w:tab/>
+        <w:t>To maintain (enter, update, delete) data on employees</w:t>
+      </w:r>
+    </w:p>
+    <w:p>
+      <w:pPr>
+        <w:rPr>
+          <w:rFonts w:ascii="Times New Roman" w:hAnsi="Times New Roman" w:cs="Times New Roman"/>
+          <w:color w:val="000000" w:themeColor="text1"/>
+          <w:sz w:val="24"/>
+          <w:szCs w:val="24"/>
+        </w:rPr>
+      </w:pPr>
+      <w:r>
+        <w:rPr>
+          <w:rFonts w:ascii="Times New Roman" w:hAnsi="Times New Roman" w:cs="Times New Roman"/>
+          <w:color w:val="000000" w:themeColor="text1"/>
+          <w:sz w:val="24"/>
+          <w:szCs w:val="24"/>
+        </w:rPr>
+        <w:t>-</w:t>
+      </w:r>
+      <w:r>
+        <w:rPr>
+          <w:rFonts w:ascii="Times New Roman" w:hAnsi="Times New Roman" w:cs="Times New Roman"/>
+          <w:color w:val="000000" w:themeColor="text1"/>
+          <w:sz w:val="24"/>
+          <w:szCs w:val="24"/>
+        </w:rPr>
+        <w:tab/>
+        <w:t>To maintain (enter, update, delete) data on employment positions</w:t>
+      </w:r>
+    </w:p>
+    <w:p>
+      <w:pPr>
+        <w:rPr>
+          <w:rFonts w:ascii="Times New Roman" w:hAnsi="Times New Roman" w:cs="Times New Roman"/>
+          <w:color w:val="000000" w:themeColor="text1"/>
+          <w:sz w:val="24"/>
+          <w:szCs w:val="24"/>
+        </w:rPr>
+      </w:pPr>
+    </w:p>
+    <w:p>
+      <w:pPr>
+        <w:rPr>
+          <w:rFonts w:ascii="Times New Roman" w:hAnsi="Times New Roman" w:cs="Times New Roman"/>
+          <w:color w:val="000000" w:themeColor="text1"/>
+          <w:sz w:val="24"/>
+          <w:szCs w:val="24"/>
+        </w:rPr>
+      </w:pPr>
+      <w:r>
+        <w:rPr>
+          <w:rFonts w:ascii="Times New Roman" w:hAnsi="Times New Roman" w:cs="Times New Roman"/>
+          <w:color w:val="000000" w:themeColor="text1"/>
+          <w:sz w:val="24"/>
+          <w:szCs w:val="24"/>
+        </w:rPr>
+        <w:t>-</w:t>
+      </w:r>
+      <w:r>
+        <w:rPr>
+          <w:rFonts w:ascii="Times New Roman" w:hAnsi="Times New Roman" w:cs="Times New Roman"/>
+          <w:color w:val="000000" w:themeColor="text1"/>
+          <w:sz w:val="24"/>
+          <w:szCs w:val="24"/>
+        </w:rPr>
+        <w:tab/>
+        <w:t>To perform searches on rooms</w:t>
+      </w:r>
+    </w:p>
+    <w:p>
+      <w:pPr>
+        <w:rPr>
+          <w:rFonts w:ascii="Times New Roman" w:hAnsi="Times New Roman" w:cs="Times New Roman"/>
+          <w:color w:val="000000" w:themeColor="text1"/>
+          <w:sz w:val="24"/>
+          <w:szCs w:val="24"/>
+        </w:rPr>
+      </w:pPr>
+      <w:r>
+        <w:rPr>
+          <w:rFonts w:ascii="Times New Roman" w:hAnsi="Times New Roman" w:cs="Times New Roman"/>
+          <w:color w:val="000000" w:themeColor="text1"/>
+          <w:sz w:val="24"/>
+          <w:szCs w:val="24"/>
+        </w:rPr>
+        <w:t>-</w:t>
+      </w:r>
+      <w:r>
+        <w:rPr>
+          <w:rFonts w:ascii="Times New Roman" w:hAnsi="Times New Roman" w:cs="Times New Roman"/>
+          <w:color w:val="000000" w:themeColor="text1"/>
+          <w:sz w:val="24"/>
+          <w:szCs w:val="24"/>
+        </w:rPr>
+        <w:tab/>
+        <w:t>To perform searches on room reservations</w:t>
+      </w:r>
+    </w:p>
+    <w:p>
+      <w:pPr>
+        <w:rPr>
+          <w:rFonts w:ascii="Times New Roman" w:hAnsi="Times New Roman" w:cs="Times New Roman"/>
+          <w:color w:val="000000" w:themeColor="text1"/>
+          <w:sz w:val="24"/>
+          <w:szCs w:val="24"/>
+        </w:rPr>
+      </w:pPr>
+      <w:r>
+        <w:rPr>
+          <w:rFonts w:ascii="Times New Roman" w:hAnsi="Times New Roman" w:cs="Times New Roman"/>
+          <w:color w:val="000000" w:themeColor="text1"/>
+          <w:sz w:val="24"/>
+          <w:szCs w:val="24"/>
+        </w:rPr>
+        <w:t>-</w:t>
+      </w:r>
+      <w:r>
+        <w:rPr>
+          <w:rFonts w:ascii="Times New Roman" w:hAnsi="Times New Roman" w:cs="Times New Roman"/>
+          <w:color w:val="000000" w:themeColor="text1"/>
+          <w:sz w:val="24"/>
+          <w:szCs w:val="24"/>
+        </w:rPr>
+        <w:tab/>
+        <w:t>To perform searches on customers</w:t>
+      </w:r>
+    </w:p>
+    <w:p>
+      <w:pPr>
+        <w:rPr>
+          <w:rFonts w:ascii="Times New Roman" w:hAnsi="Times New Roman" w:cs="Times New Roman"/>
+          <w:color w:val="000000" w:themeColor="text1"/>
+          <w:sz w:val="24"/>
+          <w:szCs w:val="24"/>
+        </w:rPr>
+      </w:pPr>
+      <w:r>
+        <w:rPr>
+          <w:rFonts w:ascii="Times New Roman" w:hAnsi="Times New Roman" w:cs="Times New Roman"/>
+          <w:color w:val="000000" w:themeColor="text1"/>
+          <w:sz w:val="24"/>
+          <w:szCs w:val="24"/>
+        </w:rPr>
+        <w:t>-</w:t>
+      </w:r>
+      <w:r>
+        <w:rPr>
+          <w:rFonts w:ascii="Times New Roman" w:hAnsi="Times New Roman" w:cs="Times New Roman"/>
+          <w:color w:val="000000" w:themeColor="text1"/>
+          <w:sz w:val="24"/>
+          <w:szCs w:val="24"/>
+        </w:rPr>
+        <w:tab/>
+        <w:t>To perform searches on customer billing</w:t>
+      </w:r>
+    </w:p>
+    <w:p>
+      <w:pPr>
+        <w:rPr>
+          <w:rFonts w:ascii="Times New Roman" w:hAnsi="Times New Roman" w:cs="Times New Roman"/>
+          <w:color w:val="000000" w:themeColor="text1"/>
+          <w:sz w:val="24"/>
+          <w:szCs w:val="24"/>
+        </w:rPr>
+      </w:pPr>
+      <w:r>
+        <w:rPr>
+          <w:rFonts w:ascii="Times New Roman" w:hAnsi="Times New Roman" w:cs="Times New Roman"/>
+          <w:color w:val="000000" w:themeColor="text1"/>
+          <w:sz w:val="24"/>
+          <w:szCs w:val="24"/>
+        </w:rPr>
+        <w:t>-</w:t>
+      </w:r>
+      <w:r>
+        <w:rPr>
+          <w:rFonts w:ascii="Times New Roman" w:hAnsi="Times New Roman" w:cs="Times New Roman"/>
+          <w:color w:val="000000" w:themeColor="text1"/>
+          <w:sz w:val="24"/>
+          <w:szCs w:val="24"/>
+        </w:rPr>
+        <w:tab/>
+        <w:t>To perform searches on chargeable items</w:t>
+      </w:r>
+    </w:p>
+    <w:p>
+      <w:pPr>
+        <w:rPr>
+          <w:rFonts w:ascii="Times New Roman" w:hAnsi="Times New Roman" w:cs="Times New Roman"/>
+          <w:color w:val="000000" w:themeColor="text1"/>
+          <w:sz w:val="24"/>
+          <w:szCs w:val="24"/>
+        </w:rPr>
+      </w:pPr>
+      <w:r>
+        <w:rPr>
+          <w:rFonts w:ascii="Times New Roman" w:hAnsi="Times New Roman" w:cs="Times New Roman"/>
+          <w:color w:val="000000" w:themeColor="text1"/>
+          <w:sz w:val="24"/>
+          <w:szCs w:val="24"/>
+        </w:rPr>
+        <w:t>-</w:t>
+      </w:r>
+      <w:r>
+        <w:rPr>
+          <w:rFonts w:ascii="Times New Roman" w:hAnsi="Times New Roman" w:cs="Times New Roman"/>
+          <w:color w:val="000000" w:themeColor="text1"/>
+          <w:sz w:val="24"/>
+          <w:szCs w:val="24"/>
+        </w:rPr>
+        <w:tab/>
+        <w:t>To perform searches on transactions</w:t>
+      </w:r>
+    </w:p>
+    <w:p>
+      <w:pPr>
+        <w:rPr>
+          <w:rFonts w:ascii="Times New Roman" w:hAnsi="Times New Roman" w:cs="Times New Roman"/>
+          <w:color w:val="000000" w:themeColor="text1"/>
+          <w:sz w:val="24"/>
+          <w:szCs w:val="24"/>
+        </w:rPr>
+      </w:pPr>
+      <w:r>
+        <w:rPr>
+          <w:rFonts w:ascii="Times New Roman" w:hAnsi="Times New Roman" w:cs="Times New Roman"/>
+          <w:color w:val="000000" w:themeColor="text1"/>
+          <w:sz w:val="24"/>
+          <w:szCs w:val="24"/>
+        </w:rPr>
+        <w:t>-</w:t>
+      </w:r>
+      <w:r>
+        <w:rPr>
+          <w:rFonts w:ascii="Times New Roman" w:hAnsi="Times New Roman" w:cs="Times New Roman"/>
+          <w:color w:val="000000" w:themeColor="text1"/>
+          <w:sz w:val="24"/>
+          <w:szCs w:val="24"/>
+        </w:rPr>
+        <w:tab/>
+        <w:t>To perform searches on employees</w:t>
+      </w:r>
+    </w:p>
+    <w:p>
+      <w:pPr>
+        <w:rPr>
+          <w:rFonts w:ascii="Times New Roman" w:hAnsi="Times New Roman" w:cs="Times New Roman"/>
+          <w:color w:val="000000" w:themeColor="text1"/>
+          <w:sz w:val="24"/>
+          <w:szCs w:val="24"/>
+        </w:rPr>
+      </w:pPr>
+      <w:r>
+        <w:rPr>
+          <w:rFonts w:ascii="Times New Roman" w:hAnsi="Times New Roman" w:cs="Times New Roman"/>
+          <w:color w:val="000000" w:themeColor="text1"/>
+          <w:sz w:val="24"/>
+          <w:szCs w:val="24"/>
+        </w:rPr>
+        <w:t>-</w:t>
+      </w:r>
+      <w:r>
+        <w:rPr>
+          <w:rFonts w:ascii="Times New Roman" w:hAnsi="Times New Roman" w:cs="Times New Roman"/>
+          <w:color w:val="000000" w:themeColor="text1"/>
+          <w:sz w:val="24"/>
+          <w:szCs w:val="24"/>
+        </w:rPr>
+        <w:tab/>
+        <w:t>To perform searches on employment positions</w:t>
+      </w:r>
+    </w:p>
+    <w:p>
+      <w:pPr>
+        <w:rPr>
+          <w:rFonts w:ascii="Times New Roman" w:hAnsi="Times New Roman" w:cs="Times New Roman"/>
+          <w:color w:val="000000" w:themeColor="text1"/>
+          <w:sz w:val="24"/>
+          <w:szCs w:val="24"/>
+        </w:rPr>
+      </w:pPr>
+    </w:p>
+    <w:p>
+      <w:pPr>
+        <w:rPr>
+          <w:rFonts w:ascii="Times New Roman" w:hAnsi="Times New Roman" w:cs="Times New Roman"/>
+          <w:color w:val="000000" w:themeColor="text1"/>
+          <w:sz w:val="24"/>
+          <w:szCs w:val="24"/>
+        </w:rPr>
+      </w:pPr>
+      <w:r>
+        <w:rPr>
+          <w:rFonts w:ascii="Times New Roman" w:hAnsi="Times New Roman" w:cs="Times New Roman"/>
+          <w:color w:val="000000" w:themeColor="text1"/>
+          <w:sz w:val="24"/>
+          <w:szCs w:val="24"/>
+        </w:rPr>
+        <w:t>-</w:t>
+      </w:r>
+      <w:r>
+        <w:rPr>
+          <w:rFonts w:ascii="Times New Roman" w:hAnsi="Times New Roman" w:cs="Times New Roman"/>
+          <w:color w:val="000000" w:themeColor="text1"/>
+          <w:sz w:val="24"/>
+          <w:szCs w:val="24"/>
+        </w:rPr>
+        <w:tab/>
+        <w:t xml:space="preserve">To track the status of rooms </w:t>
+      </w:r>
+    </w:p>
+    <w:p>
+      <w:pPr>
+        <w:rPr>
+          <w:rFonts w:ascii="Times New Roman" w:hAnsi="Times New Roman" w:cs="Times New Roman"/>
+          <w:color w:val="000000" w:themeColor="text1"/>
+          <w:sz w:val="24"/>
+          <w:szCs w:val="24"/>
+        </w:rPr>
+      </w:pPr>
+      <w:r>
+        <w:rPr>
+          <w:rFonts w:ascii="Times New Roman" w:hAnsi="Times New Roman" w:cs="Times New Roman"/>
+          <w:color w:val="000000" w:themeColor="text1"/>
+          <w:sz w:val="24"/>
+          <w:szCs w:val="24"/>
+        </w:rPr>
+        <w:t>-</w:t>
+      </w:r>
+      <w:r>
+        <w:rPr>
+          <w:rFonts w:ascii="Times New Roman" w:hAnsi="Times New Roman" w:cs="Times New Roman"/>
+          <w:color w:val="000000" w:themeColor="text1"/>
+          <w:sz w:val="24"/>
+          <w:szCs w:val="24"/>
+        </w:rPr>
+        <w:tab/>
+        <w:t>To track the status of customer bills</w:t>
+      </w:r>
+    </w:p>
+    <w:p>
+      <w:pPr>
+        <w:rPr>
+          <w:rFonts w:ascii="Times New Roman" w:hAnsi="Times New Roman" w:cs="Times New Roman"/>
+          <w:color w:val="000000" w:themeColor="text1"/>
+          <w:sz w:val="24"/>
+          <w:szCs w:val="24"/>
+        </w:rPr>
+      </w:pPr>
+      <w:r>
+        <w:rPr>
+          <w:rFonts w:ascii="Times New Roman" w:hAnsi="Times New Roman" w:cs="Times New Roman"/>
+          <w:color w:val="000000" w:themeColor="text1"/>
+          <w:sz w:val="24"/>
+          <w:szCs w:val="24"/>
+        </w:rPr>
+        <w:t>-</w:t>
+      </w:r>
+      <w:r>
+        <w:rPr>
+          <w:rFonts w:ascii="Times New Roman" w:hAnsi="Times New Roman" w:cs="Times New Roman"/>
+          <w:color w:val="000000" w:themeColor="text1"/>
+          <w:sz w:val="24"/>
+          <w:szCs w:val="24"/>
+        </w:rPr>
+        <w:tab/>
+        <w:t>To track the status of customer requests</w:t>
+      </w:r>
+    </w:p>
+    <w:p>
+      <w:pPr>
+        <w:rPr>
+          <w:rFonts w:ascii="Times New Roman" w:hAnsi="Times New Roman" w:cs="Times New Roman"/>
+          <w:color w:val="000000" w:themeColor="text1"/>
+          <w:sz w:val="24"/>
+          <w:szCs w:val="24"/>
+        </w:rPr>
+      </w:pPr>
+    </w:p>
+    <w:p>
+      <w:pPr>
+        <w:rPr>
+          <w:rFonts w:ascii="Times New Roman" w:hAnsi="Times New Roman" w:cs="Times New Roman"/>
+          <w:color w:val="000000" w:themeColor="text1"/>
+          <w:sz w:val="24"/>
+          <w:szCs w:val="24"/>
+        </w:rPr>
+      </w:pPr>
+      <w:r>
+        <w:rPr>
+          <w:rFonts w:ascii="Times New Roman" w:hAnsi="Times New Roman" w:cs="Times New Roman"/>
+          <w:color w:val="000000" w:themeColor="text1"/>
+          <w:sz w:val="24"/>
+          <w:szCs w:val="24"/>
+        </w:rPr>
+        <w:lastRenderedPageBreak/>
+        <w:t>-</w:t>
+      </w:r>
+      <w:r>
+        <w:rPr>
+          <w:rFonts w:ascii="Times New Roman" w:hAnsi="Times New Roman" w:cs="Times New Roman"/>
+          <w:color w:val="000000" w:themeColor="text1"/>
+          <w:sz w:val="24"/>
+          <w:szCs w:val="24"/>
+        </w:rPr>
+        <w:tab/>
+        <w:t>To report on room reservations</w:t>
+      </w:r>
+    </w:p>
+    <w:p>
+      <w:pPr>
+        <w:rPr>
+          <w:rFonts w:ascii="Times New Roman" w:hAnsi="Times New Roman" w:cs="Times New Roman"/>
+          <w:color w:val="000000" w:themeColor="text1"/>
+          <w:sz w:val="24"/>
+          <w:szCs w:val="24"/>
+        </w:rPr>
+      </w:pPr>
+      <w:r>
+        <w:rPr>
+          <w:rFonts w:ascii="Times New Roman" w:hAnsi="Times New Roman" w:cs="Times New Roman"/>
+          <w:color w:val="000000" w:themeColor="text1"/>
+          <w:sz w:val="24"/>
+          <w:szCs w:val="24"/>
+        </w:rPr>
+        <w:t>-</w:t>
+      </w:r>
+      <w:r>
+        <w:rPr>
+          <w:rFonts w:ascii="Times New Roman" w:hAnsi="Times New Roman" w:cs="Times New Roman"/>
+          <w:color w:val="000000" w:themeColor="text1"/>
+          <w:sz w:val="24"/>
+          <w:szCs w:val="24"/>
+        </w:rPr>
+        <w:tab/>
+        <w:t>To report on customers</w:t>
+      </w:r>
+    </w:p>
+    <w:p>
+      <w:pPr>
+        <w:rPr>
+          <w:rFonts w:ascii="Times New Roman" w:hAnsi="Times New Roman" w:cs="Times New Roman"/>
+          <w:color w:val="000000" w:themeColor="text1"/>
+          <w:sz w:val="24"/>
+          <w:szCs w:val="24"/>
+        </w:rPr>
+      </w:pPr>
+      <w:r>
+        <w:rPr>
+          <w:rFonts w:ascii="Times New Roman" w:hAnsi="Times New Roman" w:cs="Times New Roman"/>
+          <w:color w:val="000000" w:themeColor="text1"/>
+          <w:sz w:val="24"/>
+          <w:szCs w:val="24"/>
+        </w:rPr>
+        <w:t>-</w:t>
+      </w:r>
+      <w:r>
+        <w:rPr>
+          <w:rFonts w:ascii="Times New Roman" w:hAnsi="Times New Roman" w:cs="Times New Roman"/>
+          <w:color w:val="000000" w:themeColor="text1"/>
+          <w:sz w:val="24"/>
+          <w:szCs w:val="24"/>
+        </w:rPr>
+        <w:tab/>
+        <w:t>To report on customer billing</w:t>
+      </w:r>
+    </w:p>
+    <w:p>
+      <w:pPr>
+        <w:rPr>
+          <w:rFonts w:ascii="Times New Roman" w:hAnsi="Times New Roman" w:cs="Times New Roman"/>
+          <w:color w:val="000000" w:themeColor="text1"/>
+          <w:sz w:val="24"/>
+          <w:szCs w:val="24"/>
+        </w:rPr>
+      </w:pPr>
+      <w:r>
+        <w:rPr>
+          <w:rFonts w:ascii="Times New Roman" w:hAnsi="Times New Roman" w:cs="Times New Roman"/>
+          <w:color w:val="000000" w:themeColor="text1"/>
+          <w:sz w:val="24"/>
+          <w:szCs w:val="24"/>
+        </w:rPr>
+        <w:t>-</w:t>
+      </w:r>
+      <w:r>
+        <w:rPr>
+          <w:rFonts w:ascii="Times New Roman" w:hAnsi="Times New Roman" w:cs="Times New Roman"/>
+          <w:color w:val="000000" w:themeColor="text1"/>
+          <w:sz w:val="24"/>
+          <w:szCs w:val="24"/>
+        </w:rPr>
+        <w:tab/>
+        <w:t>To report on chargeable items</w:t>
+      </w:r>
+    </w:p>
+    <w:p>
+      <w:pPr>
+        <w:rPr>
+          <w:rFonts w:ascii="Times New Roman" w:hAnsi="Times New Roman" w:cs="Times New Roman"/>
+          <w:color w:val="000000" w:themeColor="text1"/>
+          <w:sz w:val="24"/>
+          <w:szCs w:val="24"/>
+        </w:rPr>
+      </w:pPr>
+      <w:r>
+        <w:rPr>
+          <w:rFonts w:ascii="Times New Roman" w:hAnsi="Times New Roman" w:cs="Times New Roman"/>
+          <w:color w:val="000000" w:themeColor="text1"/>
+          <w:sz w:val="24"/>
+          <w:szCs w:val="24"/>
+        </w:rPr>
+        <w:t>-</w:t>
+      </w:r>
+      <w:r>
+        <w:rPr>
+          <w:rFonts w:ascii="Times New Roman" w:hAnsi="Times New Roman" w:cs="Times New Roman"/>
+          <w:color w:val="000000" w:themeColor="text1"/>
+          <w:sz w:val="24"/>
+          <w:szCs w:val="24"/>
+        </w:rPr>
+        <w:tab/>
+        <w:t>To report on transactions</w:t>
+      </w:r>
+    </w:p>
+    <w:p>
+      <w:pPr>
+        <w:rPr>
+          <w:rFonts w:ascii="Times New Roman" w:hAnsi="Times New Roman" w:cs="Times New Roman"/>
+          <w:color w:val="000000" w:themeColor="text1"/>
+          <w:sz w:val="24"/>
+          <w:szCs w:val="24"/>
+        </w:rPr>
+      </w:pPr>
+      <w:r>
+        <w:rPr>
+          <w:rFonts w:ascii="Times New Roman" w:hAnsi="Times New Roman" w:cs="Times New Roman"/>
+          <w:color w:val="000000" w:themeColor="text1"/>
+          <w:sz w:val="24"/>
+          <w:szCs w:val="24"/>
+        </w:rPr>
+        <w:t>-</w:t>
+      </w:r>
+      <w:r>
+        <w:rPr>
+          <w:rFonts w:ascii="Times New Roman" w:hAnsi="Times New Roman" w:cs="Times New Roman"/>
+          <w:color w:val="000000" w:themeColor="text1"/>
+          <w:sz w:val="24"/>
+          <w:szCs w:val="24"/>
+        </w:rPr>
+        <w:tab/>
+        <w:t>To report on employees</w:t>
+      </w:r>
+    </w:p>
+    <w:p>
+      <w:pPr>
+        <w:rPr>
+          <w:rFonts w:ascii="Times New Roman" w:hAnsi="Times New Roman" w:cs="Times New Roman"/>
+          <w:color w:val="000000" w:themeColor="text1"/>
+          <w:sz w:val="24"/>
+          <w:szCs w:val="24"/>
+        </w:rPr>
+      </w:pPr>
+    </w:p>
+    <w:p>
+      <w:pPr>
+        <w:rPr>
+          <w:rFonts w:ascii="Times New Roman" w:hAnsi="Times New Roman" w:cs="Times New Roman"/>
+          <w:color w:val="000000" w:themeColor="text1"/>
+          <w:sz w:val="24"/>
+          <w:szCs w:val="24"/>
+        </w:rPr>
+      </w:pPr>
+    </w:p>
+    <w:p>
+      <w:pPr>
+        <w:rPr>
+          <w:rFonts w:ascii="Times New Roman" w:hAnsi="Times New Roman" w:cs="Times New Roman"/>
+          <w:color w:val="000000" w:themeColor="text1"/>
+          <w:sz w:val="24"/>
+          <w:szCs w:val="24"/>
+        </w:rPr>
+      </w:pPr>
+    </w:p>
+    <w:p>
+      <w:pPr>
+        <w:rPr>
+          <w:rFonts w:ascii="Times New Roman" w:hAnsi="Times New Roman" w:cs="Times New Roman"/>
+          <w:color w:val="000000" w:themeColor="text1"/>
+          <w:sz w:val="24"/>
+          <w:szCs w:val="24"/>
+        </w:rPr>
+      </w:pPr>
+    </w:p>
+    <w:p>
+      <w:pPr>
+        <w:rPr>
+          <w:rFonts w:ascii="Times New Roman" w:hAnsi="Times New Roman" w:cs="Times New Roman"/>
+          <w:color w:val="000000" w:themeColor="text1"/>
+          <w:sz w:val="24"/>
+          <w:szCs w:val="24"/>
+        </w:rPr>
+      </w:pPr>
+    </w:p>
+    <w:p>
+      <w:pPr>
+        <w:rPr>
+          <w:rFonts w:ascii="Times New Roman" w:hAnsi="Times New Roman" w:cs="Times New Roman"/>
+          <w:color w:val="000000" w:themeColor="text1"/>
+          <w:sz w:val="24"/>
+          <w:szCs w:val="24"/>
+        </w:rPr>
+      </w:pPr>
+    </w:p>
+    <w:p>
+      <w:pPr>
+        <w:rPr>
+          <w:rFonts w:ascii="Times New Roman" w:hAnsi="Times New Roman" w:cs="Times New Roman"/>
+          <w:color w:val="000000" w:themeColor="text1"/>
+          <w:sz w:val="24"/>
+          <w:szCs w:val="24"/>
+        </w:rPr>
+      </w:pPr>
+    </w:p>
+    <w:p>
+      <w:pPr>
+        <w:rPr>
+          <w:rFonts w:ascii="Times New Roman" w:hAnsi="Times New Roman" w:cs="Times New Roman"/>
+          <w:color w:val="000000" w:themeColor="text1"/>
+          <w:sz w:val="24"/>
+          <w:szCs w:val="24"/>
+        </w:rPr>
+      </w:pPr>
+    </w:p>
+    <w:p>
+      <w:pPr>
+        <w:rPr>
+          <w:rFonts w:ascii="Times New Roman" w:hAnsi="Times New Roman" w:cs="Times New Roman"/>
           <w:color w:val="0070C0"/>
           <w:sz w:val="24"/>
           <w:szCs w:val="24"/>
         </w:rPr>
       </w:pPr>
     </w:p>
+    <w:p>
+      <w:pPr>
+        <w:rPr>
+          <w:rFonts w:ascii="Times New Roman" w:hAnsi="Times New Roman" w:cs="Times New Roman"/>
+          <w:color w:val="0070C0"/>
+          <w:sz w:val="24"/>
+          <w:szCs w:val="24"/>
+        </w:rPr>
+      </w:pPr>
+    </w:p>
+    <w:p>
+      <w:pPr>
+        <w:rPr>
+          <w:rFonts w:ascii="Times New Roman" w:hAnsi="Times New Roman" w:cs="Times New Roman"/>
+          <w:color w:val="0070C0"/>
+          <w:sz w:val="24"/>
+          <w:szCs w:val="24"/>
+        </w:rPr>
+      </w:pPr>
+    </w:p>
+    <w:p>
+      <w:pPr>
+        <w:rPr>
+          <w:rFonts w:ascii="Times New Roman" w:hAnsi="Times New Roman" w:cs="Times New Roman"/>
+          <w:color w:val="0070C0"/>
+          <w:sz w:val="24"/>
+          <w:szCs w:val="24"/>
+        </w:rPr>
+      </w:pPr>
+    </w:p>
+    <w:p>
+      <w:pPr>
+        <w:rPr>
+          <w:rFonts w:ascii="Times New Roman" w:hAnsi="Times New Roman" w:cs="Times New Roman"/>
+          <w:color w:val="0070C0"/>
+          <w:sz w:val="24"/>
+          <w:szCs w:val="24"/>
+        </w:rPr>
+      </w:pPr>
+    </w:p>
+    <w:p>
+      <w:pPr>
+        <w:rPr>
+          <w:rFonts w:ascii="Times New Roman" w:hAnsi="Times New Roman" w:cs="Times New Roman"/>
+          <w:color w:val="0070C0"/>
+          <w:sz w:val="24"/>
+          <w:szCs w:val="24"/>
+        </w:rPr>
+      </w:pPr>
+    </w:p>
+    <w:p>
+      <w:pPr>
+        <w:rPr>
+          <w:rFonts w:ascii="Times New Roman" w:hAnsi="Times New Roman" w:cs="Times New Roman"/>
+          <w:color w:val="0070C0"/>
+          <w:sz w:val="24"/>
+          <w:szCs w:val="24"/>
+        </w:rPr>
+      </w:pPr>
+    </w:p>
+    <w:p>
+      <w:pPr>
+        <w:rPr>
+          <w:rFonts w:ascii="Times New Roman" w:hAnsi="Times New Roman" w:cs="Times New Roman"/>
+          <w:color w:val="0070C0"/>
+          <w:sz w:val="24"/>
+          <w:szCs w:val="24"/>
+        </w:rPr>
+      </w:pPr>
+    </w:p>
+    <w:p>
+      <w:pPr>
+        <w:rPr>
+          <w:rFonts w:ascii="Times New Roman" w:hAnsi="Times New Roman" w:cs="Times New Roman"/>
+          <w:color w:val="0070C0"/>
+          <w:sz w:val="24"/>
+          <w:szCs w:val="24"/>
+        </w:rPr>
+      </w:pPr>
+    </w:p>
+    <w:p>
+      <w:pPr>
+        <w:rPr>
+          <w:rFonts w:ascii="Times New Roman" w:hAnsi="Times New Roman" w:cs="Times New Roman"/>
+          <w:color w:val="0070C0"/>
+          <w:sz w:val="24"/>
+          <w:szCs w:val="24"/>
+        </w:rPr>
+      </w:pPr>
+    </w:p>
+    <w:p>
+      <w:pPr>
+        <w:rPr>
+          <w:rFonts w:ascii="Times New Roman" w:hAnsi="Times New Roman" w:cs="Times New Roman"/>
+          <w:color w:val="0070C0"/>
+          <w:sz w:val="24"/>
+          <w:szCs w:val="24"/>
+        </w:rPr>
+      </w:pPr>
+    </w:p>
+    <w:p>
+      <w:pPr>
+        <w:rPr>
+          <w:rFonts w:ascii="Times New Roman" w:hAnsi="Times New Roman" w:cs="Times New Roman"/>
+          <w:color w:val="0070C0"/>
+          <w:sz w:val="24"/>
+          <w:szCs w:val="24"/>
+        </w:rPr>
+      </w:pPr>
+    </w:p>
+    <w:p>
+      <w:pPr>
+        <w:rPr>
+          <w:rFonts w:ascii="Times New Roman" w:hAnsi="Times New Roman" w:cs="Times New Roman"/>
+          <w:color w:val="0070C0"/>
+          <w:sz w:val="24"/>
+          <w:szCs w:val="24"/>
+        </w:rPr>
+      </w:pPr>
+    </w:p>
+    <w:p>
+      <w:pPr>
+        <w:rPr>
+          <w:rFonts w:ascii="Times New Roman" w:hAnsi="Times New Roman" w:cs="Times New Roman"/>
+          <w:color w:val="0070C0"/>
+          <w:sz w:val="24"/>
+          <w:szCs w:val="24"/>
+        </w:rPr>
+      </w:pPr>
+    </w:p>
+    <w:p>
+      <w:pPr>
+        <w:jc w:val="center"/>
+        <w:rPr>
+          <w:rFonts w:ascii="Times New Roman" w:hAnsi="Times New Roman" w:cs="Times New Roman"/>
+          <w:color w:val="0070C0"/>
+          <w:sz w:val="24"/>
+          <w:szCs w:val="24"/>
+        </w:rPr>
+      </w:pPr>
+      <w:r>
+        <w:rPr>
+          <w:rFonts w:ascii="Times New Roman" w:hAnsi="Times New Roman" w:cs="Times New Roman"/>
+          <w:color w:val="0070C0"/>
+          <w:sz w:val="24"/>
+          <w:szCs w:val="24"/>
+        </w:rPr>
+        <w:lastRenderedPageBreak/>
+        <w:t>SYSTEM DEFINITION</w:t>
+      </w:r>
+    </w:p>
+    <w:p>
+      <w:pPr>
+        <w:jc w:val="center"/>
+        <w:rPr>
+          <w:rFonts w:ascii="Times New Roman" w:hAnsi="Times New Roman" w:cs="Times New Roman"/>
+          <w:color w:val="0070C0"/>
+          <w:sz w:val="24"/>
+          <w:szCs w:val="24"/>
+        </w:rPr>
+      </w:pPr>
+    </w:p>
+    <w:p>
+      <w:pPr>
+        <w:jc w:val="center"/>
+        <w:rPr>
+          <w:rFonts w:ascii="Times New Roman" w:hAnsi="Times New Roman" w:cs="Times New Roman"/>
+          <w:color w:val="0070C0"/>
+          <w:sz w:val="24"/>
+          <w:szCs w:val="24"/>
+        </w:rPr>
+      </w:pPr>
+      <w:r>
+        <w:rPr>
+          <w:noProof/>
+        </w:rPr>
+        <w:drawing>
+          <wp:inline distT="0" distB="0" distL="0" distR="0" wp14:anchorId="189357B5" wp14:editId="218B7E6F">
+            <wp:extent cx="5943600" cy="6191885"/>
+            <wp:effectExtent l="0" t="0" r="0" b="0"/>
+            <wp:docPr id="2" name="Picture 2"/>
+            <wp:cNvGraphicFramePr/>
+            <a:graphic xmlns:a="http://schemas.openxmlformats.org/drawingml/2006/main">
+              <a:graphicData uri="http://schemas.openxmlformats.org/drawingml/2006/picture">
+                <pic:pic xmlns:pic="http://schemas.openxmlformats.org/drawingml/2006/picture">
+                  <pic:nvPicPr>
+                    <pic:cNvPr id="1" name="Picture 1"/>
+                    <pic:cNvPicPr/>
+                  </pic:nvPicPr>
+                  <pic:blipFill>
+                    <a:blip r:embed="rId8"/>
+                    <a:stretch>
+                      <a:fillRect/>
+                    </a:stretch>
+                  </pic:blipFill>
+                  <pic:spPr>
+                    <a:xfrm>
+                      <a:off x="0" y="0"/>
+                      <a:ext cx="5943600" cy="6191885"/>
+                    </a:xfrm>
+                    <a:prstGeom prst="rect">
+                      <a:avLst/>
+                    </a:prstGeom>
+                  </pic:spPr>
+                </pic:pic>
+              </a:graphicData>
+            </a:graphic>
+          </wp:inline>
+        </w:drawing>
+      </w:r>
+    </w:p>
+    <w:p>
+      <w:pPr>
+        <w:jc w:val="center"/>
+        <w:rPr>
+          <w:rFonts w:ascii="Times New Roman" w:hAnsi="Times New Roman" w:cs="Times New Roman"/>
+          <w:color w:val="0070C0"/>
+          <w:sz w:val="24"/>
+          <w:szCs w:val="24"/>
+        </w:rPr>
+      </w:pPr>
+    </w:p>
+    <w:p>
+      <w:pPr>
+        <w:jc w:val="center"/>
+        <w:rPr>
+          <w:rFonts w:ascii="Times New Roman" w:hAnsi="Times New Roman" w:cs="Times New Roman"/>
+          <w:color w:val="0070C0"/>
+          <w:sz w:val="24"/>
+          <w:szCs w:val="24"/>
+        </w:rPr>
+      </w:pPr>
+    </w:p>
+    <w:p>
+      <w:pPr>
+        <w:jc w:val="center"/>
+        <w:rPr>
+          <w:rFonts w:ascii="Times New Roman" w:hAnsi="Times New Roman" w:cs="Times New Roman"/>
+          <w:color w:val="0070C0"/>
+          <w:sz w:val="24"/>
+          <w:szCs w:val="24"/>
+        </w:rPr>
+      </w:pPr>
+    </w:p>
+    <w:p>
+      <w:pPr>
+        <w:jc w:val="center"/>
+        <w:rPr>
+          <w:rFonts w:ascii="Times New Roman" w:hAnsi="Times New Roman" w:cs="Times New Roman"/>
+          <w:color w:val="0070C0"/>
+          <w:sz w:val="24"/>
+          <w:szCs w:val="24"/>
+        </w:rPr>
+      </w:pPr>
+    </w:p>
+    <w:p>
+      <w:pPr>
+        <w:jc w:val="center"/>
+        <w:rPr>
+          <w:rFonts w:ascii="Times New Roman" w:hAnsi="Times New Roman" w:cs="Times New Roman"/>
+          <w:color w:val="0070C0"/>
+          <w:sz w:val="24"/>
+          <w:szCs w:val="24"/>
+        </w:rPr>
+      </w:pPr>
+    </w:p>
+    <w:p>
+      <w:pPr>
+        <w:pStyle w:val="Heading2"/>
+        <w:jc w:val="center"/>
+      </w:pPr>
+      <w:r>
+        <w:lastRenderedPageBreak/>
+        <w:t>3NF</w:t>
+      </w:r>
+    </w:p>
+    <w:p/>
+    <w:p>
+      <w:pPr>
+        <w:rPr>
+          <w:noProof/>
+        </w:rPr>
+      </w:pPr>
+      <w:r>
+        <w:rPr>
+          <w:noProof/>
+        </w:rPr>
+        <w:t>reservations(</w:t>
+      </w:r>
+      <w:r>
+        <w:rPr>
+          <w:noProof/>
+          <w:u w:val="single"/>
+        </w:rPr>
+        <w:t>reservationID</w:t>
+      </w:r>
+      <w:r>
+        <w:rPr>
+          <w:noProof/>
+        </w:rPr>
+        <w:t xml:space="preserve">, </w:t>
+      </w:r>
+      <w:r>
+        <w:rPr>
+          <w:noProof/>
+          <w:u w:val="dash"/>
+        </w:rPr>
+        <w:t>roomID</w:t>
+      </w:r>
+      <w:r>
+        <w:rPr>
+          <w:noProof/>
+        </w:rPr>
+        <w:t xml:space="preserve">, </w:t>
+      </w:r>
+      <w:r>
+        <w:rPr>
+          <w:noProof/>
+          <w:u w:val="dash"/>
+        </w:rPr>
+        <w:t>customerID,</w:t>
+      </w:r>
+      <w:r>
+        <w:rPr>
+          <w:noProof/>
+        </w:rPr>
+        <w:t xml:space="preserve"> </w:t>
+      </w:r>
+      <w:r>
+        <w:rPr>
+          <w:noProof/>
+          <w:u w:val="dash"/>
+        </w:rPr>
+        <w:t>billID</w:t>
+      </w:r>
+      <w:r>
+        <w:rPr>
+          <w:noProof/>
+        </w:rPr>
+        <w:t>, numberOfGuests, startDate, endDate)</w:t>
+      </w:r>
+    </w:p>
+    <w:p>
+      <w:pPr>
+        <w:rPr>
+          <w:noProof/>
+        </w:rPr>
+      </w:pPr>
+      <w:r>
+        <w:rPr>
+          <w:noProof/>
+        </w:rPr>
+        <w:t>rooms(</w:t>
+      </w:r>
+      <w:r>
+        <w:rPr>
+          <w:noProof/>
+          <w:u w:val="single"/>
+        </w:rPr>
+        <w:t>roomNumber</w:t>
+      </w:r>
+      <w:r>
+        <w:rPr>
+          <w:noProof/>
+        </w:rPr>
+        <w:t xml:space="preserve">, floorNumber, </w:t>
+      </w:r>
+      <w:r>
+        <w:rPr>
+          <w:noProof/>
+          <w:u w:val="dash"/>
+        </w:rPr>
+        <w:t>roomType</w:t>
+      </w:r>
+      <w:r>
+        <w:rPr>
+          <w:noProof/>
+        </w:rPr>
+        <w:t>, status, notes)</w:t>
+      </w:r>
+    </w:p>
+    <w:p>
+      <w:pPr>
+        <w:rPr>
+          <w:noProof/>
+        </w:rPr>
+      </w:pPr>
+      <w:r>
+        <w:rPr>
+          <w:noProof/>
+        </w:rPr>
+        <w:t>roomTypes(</w:t>
+      </w:r>
+      <w:r>
+        <w:rPr>
+          <w:noProof/>
+          <w:u w:val="single"/>
+        </w:rPr>
+        <w:t>roomType</w:t>
+      </w:r>
+      <w:r>
+        <w:rPr>
+          <w:noProof/>
+        </w:rPr>
+        <w:t>, pricePerNight)</w:t>
+      </w:r>
+    </w:p>
+    <w:p>
+      <w:pPr>
+        <w:rPr>
+          <w:noProof/>
+        </w:rPr>
+      </w:pPr>
+      <w:r>
+        <w:rPr>
+          <w:noProof/>
+        </w:rPr>
+        <w:t>customers(</w:t>
+      </w:r>
+      <w:r>
+        <w:rPr>
+          <w:noProof/>
+          <w:u w:val="single"/>
+        </w:rPr>
+        <w:t>customerID</w:t>
+      </w:r>
+      <w:r>
+        <w:rPr>
+          <w:noProof/>
+        </w:rPr>
+        <w:t xml:space="preserve">, firstName, lastName, phoneNumber, </w:t>
+      </w:r>
+      <w:r>
+        <w:rPr>
+          <w:noProof/>
+          <w:u w:val="dash"/>
+        </w:rPr>
+        <w:t>addressID</w:t>
+      </w:r>
+      <w:r>
+        <w:rPr>
+          <w:noProof/>
+        </w:rPr>
+        <w:t>)</w:t>
+      </w:r>
+    </w:p>
+    <w:p>
+      <w:pPr>
+        <w:ind w:left="720" w:hanging="720"/>
+        <w:rPr>
+          <w:noProof/>
+        </w:rPr>
+      </w:pPr>
+      <w:r>
+        <w:rPr>
+          <w:noProof/>
+        </w:rPr>
+        <w:t>address(</w:t>
+      </w:r>
+      <w:r>
+        <w:rPr>
+          <w:noProof/>
+          <w:u w:val="single"/>
+        </w:rPr>
+        <w:t>addressID</w:t>
+      </w:r>
+      <w:r>
+        <w:rPr>
+          <w:noProof/>
+        </w:rPr>
+        <w:t xml:space="preserve">, streetNumber, street, city, </w:t>
+      </w:r>
+      <w:r>
+        <w:rPr>
+          <w:noProof/>
+          <w:u w:val="dash"/>
+        </w:rPr>
+        <w:t>province</w:t>
+      </w:r>
+      <w:r>
+        <w:rPr>
+          <w:noProof/>
+        </w:rPr>
+        <w:t>, country, postalCode)</w:t>
+      </w:r>
+    </w:p>
+    <w:p>
+      <w:pPr>
+        <w:rPr>
+          <w:noProof/>
+        </w:rPr>
+      </w:pPr>
+      <w:r>
+        <w:rPr>
+          <w:noProof/>
+        </w:rPr>
+        <w:t>customerBilling(</w:t>
+      </w:r>
+      <w:r>
+        <w:rPr>
+          <w:noProof/>
+          <w:u w:val="single"/>
+        </w:rPr>
+        <w:t>billID</w:t>
+      </w:r>
+      <w:r>
+        <w:rPr>
+          <w:noProof/>
+        </w:rPr>
+        <w:t xml:space="preserve">, billAmount, </w:t>
+      </w:r>
+      <w:r>
+        <w:rPr>
+          <w:noProof/>
+          <w:u w:val="dash"/>
+        </w:rPr>
+        <w:t>reservationID</w:t>
+      </w:r>
+      <w:r>
+        <w:rPr>
+          <w:noProof/>
+        </w:rPr>
+        <w:t>, paymentType)</w:t>
+      </w:r>
+    </w:p>
+    <w:p>
+      <w:pPr>
+        <w:rPr>
+          <w:noProof/>
+        </w:rPr>
+      </w:pPr>
+      <w:r>
+        <w:rPr>
+          <w:noProof/>
+        </w:rPr>
+        <w:t>chargeableItems(</w:t>
+      </w:r>
+      <w:r>
+        <w:rPr>
+          <w:noProof/>
+          <w:u w:val="single"/>
+        </w:rPr>
+        <w:t>chargeableItem</w:t>
+      </w:r>
+      <w:r>
+        <w:rPr>
+          <w:noProof/>
+        </w:rPr>
+        <w:t>, itemDescription, itemPrice)</w:t>
+      </w:r>
+    </w:p>
+    <w:p>
+      <w:pPr>
+        <w:rPr>
+          <w:noProof/>
+        </w:rPr>
+      </w:pPr>
+      <w:r>
+        <w:rPr>
+          <w:noProof/>
+        </w:rPr>
+        <w:t>transactions(</w:t>
+      </w:r>
+      <w:r>
+        <w:rPr>
+          <w:noProof/>
+          <w:u w:val="single"/>
+        </w:rPr>
+        <w:t>transactionID</w:t>
+      </w:r>
+      <w:r>
+        <w:rPr>
+          <w:noProof/>
+        </w:rPr>
+        <w:t xml:space="preserve">, </w:t>
+      </w:r>
+      <w:r>
+        <w:rPr>
+          <w:noProof/>
+          <w:u w:val="dash"/>
+        </w:rPr>
+        <w:t>billID</w:t>
+      </w:r>
+      <w:r>
+        <w:rPr>
+          <w:noProof/>
+        </w:rPr>
+        <w:t xml:space="preserve">, </w:t>
+      </w:r>
+      <w:r>
+        <w:rPr>
+          <w:noProof/>
+          <w:u w:val="dash"/>
+        </w:rPr>
+        <w:t>chargeableItem</w:t>
+      </w:r>
+      <w:r>
+        <w:rPr>
+          <w:noProof/>
+        </w:rPr>
+        <w:t>, amount, date)</w:t>
+      </w:r>
+    </w:p>
+    <w:p>
+      <w:pPr>
+        <w:rPr>
+          <w:noProof/>
+        </w:rPr>
+      </w:pPr>
+      <w:r>
+        <w:rPr>
+          <w:noProof/>
+        </w:rPr>
+        <w:t>staff(</w:t>
+      </w:r>
+      <w:r>
+        <w:rPr>
+          <w:noProof/>
+          <w:u w:val="single"/>
+        </w:rPr>
+        <w:t>staffID</w:t>
+      </w:r>
+      <w:r>
+        <w:rPr>
+          <w:noProof/>
+        </w:rPr>
+        <w:t xml:space="preserve">, firstName, lastName, phoneNumber, </w:t>
+      </w:r>
+      <w:r>
+        <w:rPr>
+          <w:noProof/>
+          <w:u w:val="dash"/>
+        </w:rPr>
+        <w:t>addressID</w:t>
+      </w:r>
+      <w:r>
+        <w:rPr>
+          <w:noProof/>
+        </w:rPr>
+        <w:t xml:space="preserve">, </w:t>
+      </w:r>
+      <w:r>
+        <w:rPr>
+          <w:noProof/>
+          <w:u w:val="dash"/>
+        </w:rPr>
+        <w:t>positionID</w:t>
+      </w:r>
+      <w:r>
+        <w:rPr>
+          <w:noProof/>
+        </w:rPr>
+        <w:t>, salary, hiredDate, firedDate, photo)</w:t>
+      </w:r>
+    </w:p>
+    <w:p>
+      <w:pPr>
+        <w:rPr>
+          <w:noProof/>
+        </w:rPr>
+      </w:pPr>
+      <w:r>
+        <w:rPr>
+          <w:noProof/>
+        </w:rPr>
+        <w:t>employmentPositions(</w:t>
+      </w:r>
+      <w:r>
+        <w:rPr>
+          <w:noProof/>
+          <w:u w:val="single"/>
+        </w:rPr>
+        <w:t>positionID</w:t>
+      </w:r>
+      <w:r>
+        <w:rPr>
+          <w:noProof/>
+        </w:rPr>
+        <w:t>, positionTitle, positionDescription, startingSalary)</w:t>
+      </w:r>
+    </w:p>
+    <w:p>
+      <w:pPr>
+        <w:rPr>
+          <w:noProof/>
+        </w:rPr>
+      </w:pPr>
+      <w:r>
+        <w:rPr>
+          <w:noProof/>
+        </w:rPr>
+        <w:t>users(</w:t>
+      </w:r>
+      <w:r>
+        <w:rPr>
+          <w:noProof/>
+          <w:u w:val="single"/>
+        </w:rPr>
+        <w:t>userName,</w:t>
+      </w:r>
+      <w:r>
+        <w:rPr>
+          <w:noProof/>
+        </w:rPr>
+        <w:t xml:space="preserve"> password, </w:t>
+      </w:r>
+      <w:r>
+        <w:rPr>
+          <w:noProof/>
+          <w:u w:val="dash"/>
+        </w:rPr>
+        <w:t>staffID</w:t>
+      </w:r>
+      <w:r>
+        <w:rPr>
+          <w:noProof/>
+        </w:rPr>
+        <w:t>)</w:t>
+      </w:r>
+    </w:p>
+    <w:p>
+      <w:pPr>
+        <w:jc w:val="center"/>
+        <w:rPr>
+          <w:rFonts w:ascii="Times New Roman" w:hAnsi="Times New Roman" w:cs="Times New Roman"/>
+          <w:color w:val="0070C0"/>
+          <w:sz w:val="24"/>
+          <w:szCs w:val="24"/>
+        </w:rPr>
+      </w:pPr>
+    </w:p>
+    <w:p>
+      <w:pPr>
+        <w:jc w:val="center"/>
+        <w:rPr>
+          <w:rFonts w:ascii="Times New Roman" w:hAnsi="Times New Roman" w:cs="Times New Roman"/>
+          <w:color w:val="0070C0"/>
+          <w:sz w:val="24"/>
+          <w:szCs w:val="24"/>
+        </w:rPr>
+      </w:pPr>
+    </w:p>
+    <w:p>
+      <w:pPr>
+        <w:jc w:val="center"/>
+        <w:rPr>
+          <w:rFonts w:ascii="Times New Roman" w:hAnsi="Times New Roman" w:cs="Times New Roman"/>
+          <w:color w:val="0070C0"/>
+          <w:sz w:val="24"/>
+          <w:szCs w:val="24"/>
+        </w:rPr>
+      </w:pPr>
+    </w:p>
+    <w:p>
+      <w:pPr>
+        <w:jc w:val="center"/>
+        <w:rPr>
+          <w:rFonts w:ascii="Times New Roman" w:hAnsi="Times New Roman" w:cs="Times New Roman"/>
+          <w:color w:val="0070C0"/>
+          <w:sz w:val="24"/>
+          <w:szCs w:val="24"/>
+        </w:rPr>
+      </w:pPr>
+    </w:p>
+    <w:p>
+      <w:pPr>
+        <w:jc w:val="center"/>
+        <w:rPr>
+          <w:rFonts w:ascii="Times New Roman" w:hAnsi="Times New Roman" w:cs="Times New Roman"/>
+          <w:color w:val="0070C0"/>
+          <w:sz w:val="24"/>
+          <w:szCs w:val="24"/>
+        </w:rPr>
+      </w:pPr>
+    </w:p>
     <w:sectPr>
-      <w:footerReference w:type="default" r:id="rId8"/>
+      <w:footerReference w:type="default" r:id="rId9"/>
       <w:pgSz w:w="12240" w:h="15840" w:code="1"/>
       <w:pgMar w:top="1440" w:right="1440" w:bottom="1440" w:left="1440" w:header="720" w:footer="720" w:gutter="0"/>
       <w:pgNumType w:start="0"/>
@@ -1942,6 +3723,7 @@
         <w:docPartUnique/>
       </w:docPartObj>
     </w:sdtPr>
+    <w:sdtEndPr/>
     <w:sdtContent>
       <w:p>
         <w:pPr>
@@ -2428,6 +4210,29 @@
       <w:szCs w:val="32"/>
     </w:rPr>
   </w:style>
+  <w:style w:type="paragraph" w:styleId="Heading2">
+    <w:name w:val="heading 2"/>
+    <w:basedOn w:val="Normal"/>
+    <w:next w:val="Normal"/>
+    <w:link w:val="Heading2Char"/>
+    <w:uiPriority w:val="9"/>
+    <w:semiHidden/>
+    <w:unhideWhenUsed/>
+    <w:qFormat/>
+    <w:rsid w:val="00D53C07"/>
+    <w:pPr>
+      <w:keepNext/>
+      <w:keepLines/>
+      <w:spacing w:before="40" w:after="0" w:line="256" w:lineRule="auto"/>
+      <w:outlineLvl w:val="1"/>
+    </w:pPr>
+    <w:rPr>
+      <w:rFonts w:asciiTheme="majorHAnsi" w:eastAsiaTheme="majorEastAsia" w:hAnsiTheme="majorHAnsi" w:cstheme="majorBidi"/>
+      <w:color w:val="2F5496" w:themeColor="accent1" w:themeShade="BF"/>
+      <w:sz w:val="26"/>
+      <w:szCs w:val="26"/>
+    </w:rPr>
+  </w:style>
   <w:style w:type="character" w:default="1" w:styleId="DefaultParagraphFont">
     <w:name w:val="Default Paragraph Font"/>
     <w:uiPriority w:val="1"/>
@@ -2554,6 +4359,20 @@
     <w:link w:val="Footer"/>
     <w:uiPriority w:val="99"/>
     <w:rsid w:val="008A04A8"/>
+  </w:style>
+  <w:style w:type="character" w:customStyle="1" w:styleId="Heading2Char">
+    <w:name w:val="Heading 2 Char"/>
+    <w:basedOn w:val="DefaultParagraphFont"/>
+    <w:link w:val="Heading2"/>
+    <w:uiPriority w:val="9"/>
+    <w:semiHidden/>
+    <w:rsid w:val="00D53C07"/>
+    <w:rPr>
+      <w:rFonts w:asciiTheme="majorHAnsi" w:eastAsiaTheme="majorEastAsia" w:hAnsiTheme="majorHAnsi" w:cstheme="majorBidi"/>
+      <w:color w:val="2F5496" w:themeColor="accent1" w:themeShade="BF"/>
+      <w:sz w:val="26"/>
+      <w:szCs w:val="26"/>
+    </w:rPr>
   </w:style>
 </w:styles>
 </file>

</xml_diff>

<commit_message>
Added User View to Final Report
</commit_message>
<xml_diff>
--- a/Report/FinalReport.docx
+++ b/Report/FinalReport.docx
@@ -3042,12 +3042,119 @@
       </w:pPr>
       <w:r>
         <w:rPr>
-          <w:rFonts w:ascii="Times New Roman" w:hAnsi="Times New Roman" w:cs="Times New Roman"/>
-          <w:color w:val="0070C0"/>
-          <w:sz w:val="24"/>
-          <w:szCs w:val="24"/>
+          <w:b/>
+          <w:bCs/>
+          <w:sz w:val="23"/>
+          <w:szCs w:val="23"/>
         </w:rPr>
         <w:lastRenderedPageBreak/>
+        <w:t>User View</w:t>
+      </w:r>
+    </w:p>
+    <w:p>
+      <w:pPr>
+        <w:rPr>
+          <w:rFonts w:ascii="Times New Roman" w:hAnsi="Times New Roman" w:cs="Times New Roman"/>
+          <w:color w:val="0070C0"/>
+          <w:sz w:val="24"/>
+          <w:szCs w:val="24"/>
+        </w:rPr>
+      </w:pPr>
+      <w:r>
+        <w:object w:dxaOrig="8446" w:dyaOrig="8386" w14:anchorId="70552C3D">
+          <v:shapetype id="_x0000_t75" coordsize="21600,21600" o:spt="75" o:preferrelative="t" path="m@4@5l@4@11@9@11@9@5xe" filled="f" stroked="f">
+            <v:stroke joinstyle="miter"/>
+            <v:formulas>
+              <v:f eqn="if lineDrawn pixelLineWidth 0"/>
+              <v:f eqn="sum @0 1 0"/>
+              <v:f eqn="sum 0 0 @1"/>
+              <v:f eqn="prod @2 1 2"/>
+              <v:f eqn="prod @3 21600 pixelWidth"/>
+              <v:f eqn="prod @3 21600 pixelHeight"/>
+              <v:f eqn="sum @0 0 1"/>
+              <v:f eqn="prod @6 1 2"/>
+              <v:f eqn="prod @7 21600 pixelWidth"/>
+              <v:f eqn="sum @8 21600 0"/>
+              <v:f eqn="prod @7 21600 pixelHeight"/>
+              <v:f eqn="sum @10 21600 0"/>
+            </v:formulas>
+            <v:path o:extrusionok="f" gradientshapeok="t" o:connecttype="rect"/>
+            <o:lock v:ext="edit" aspectratio="t"/>
+          </v:shapetype>
+          <v:shape id="_x0000_i1035" type="#_x0000_t75" style="width:521.85pt;height:519pt" o:ole="">
+            <v:imagedata r:id="rId8" o:title=""/>
+          </v:shape>
+          <o:OLEObject Type="Embed" ProgID="Visio.Drawing.15" ShapeID="_x0000_i1035" DrawAspect="Content" ObjectID="_1665919590" r:id="rId9"/>
+        </w:object>
+      </w:r>
+    </w:p>
+    <w:p>
+      <w:pPr>
+        <w:rPr>
+          <w:rFonts w:ascii="Times New Roman" w:hAnsi="Times New Roman" w:cs="Times New Roman"/>
+          <w:color w:val="0070C0"/>
+          <w:sz w:val="24"/>
+          <w:szCs w:val="24"/>
+        </w:rPr>
+      </w:pPr>
+    </w:p>
+    <w:p>
+      <w:pPr>
+        <w:rPr>
+          <w:rFonts w:ascii="Times New Roman" w:hAnsi="Times New Roman" w:cs="Times New Roman"/>
+          <w:color w:val="0070C0"/>
+          <w:sz w:val="24"/>
+          <w:szCs w:val="24"/>
+        </w:rPr>
+      </w:pPr>
+    </w:p>
+    <w:p>
+      <w:pPr>
+        <w:rPr>
+          <w:rFonts w:ascii="Times New Roman" w:hAnsi="Times New Roman" w:cs="Times New Roman"/>
+          <w:color w:val="0070C0"/>
+          <w:sz w:val="24"/>
+          <w:szCs w:val="24"/>
+        </w:rPr>
+      </w:pPr>
+    </w:p>
+    <w:p>
+      <w:pPr>
+        <w:rPr>
+          <w:rFonts w:ascii="Times New Roman" w:hAnsi="Times New Roman" w:cs="Times New Roman"/>
+          <w:color w:val="0070C0"/>
+          <w:sz w:val="24"/>
+          <w:szCs w:val="24"/>
+        </w:rPr>
+      </w:pPr>
+    </w:p>
+    <w:p>
+      <w:pPr>
+        <w:rPr>
+          <w:rFonts w:ascii="Times New Roman" w:hAnsi="Times New Roman" w:cs="Times New Roman"/>
+          <w:color w:val="0070C0"/>
+          <w:sz w:val="24"/>
+          <w:szCs w:val="24"/>
+        </w:rPr>
+      </w:pPr>
+    </w:p>
+    <w:p>
+      <w:pPr>
+        <w:jc w:val="center"/>
+        <w:rPr>
+          <w:rFonts w:ascii="Times New Roman" w:hAnsi="Times New Roman" w:cs="Times New Roman"/>
+          <w:color w:val="0070C0"/>
+          <w:sz w:val="24"/>
+          <w:szCs w:val="24"/>
+        </w:rPr>
+      </w:pPr>
+      <w:r>
+        <w:rPr>
+          <w:rFonts w:ascii="Times New Roman" w:hAnsi="Times New Roman" w:cs="Times New Roman"/>
+          <w:color w:val="0070C0"/>
+          <w:sz w:val="24"/>
+          <w:szCs w:val="24"/>
+        </w:rPr>
         <w:t>SYSTEM DEFINITION</w:t>
       </w:r>
     </w:p>
@@ -3090,7 +3197,7 @@
                     <pic:cNvPicPr/>
                   </pic:nvPicPr>
                   <pic:blipFill>
-                    <a:blip r:embed="rId8"/>
+                    <a:blip r:embed="rId10"/>
                     <a:stretch>
                       <a:fillRect/>
                     </a:stretch>
@@ -3172,7 +3279,6 @@
         <w:jc w:val="center"/>
       </w:pPr>
       <w:r>
-        <w:lastRenderedPageBreak/>
         <w:t>3NF</w:t>
       </w:r>
     </w:p>
@@ -3676,7 +3782,7 @@
       </w:pPr>
     </w:p>
     <w:sectPr>
-      <w:footerReference w:type="default" r:id="rId9"/>
+      <w:footerReference w:type="default" r:id="rId11"/>
       <w:pgSz w:w="12240" w:h="15840" w:code="1"/>
       <w:pgMar w:top="1440" w:right="1440" w:bottom="1440" w:left="1440" w:header="720" w:footer="720" w:gutter="0"/>
       <w:pgNumType w:start="0"/>

</xml_diff>

<commit_message>
Added Mat's intro and use case
</commit_message>
<xml_diff>
--- a/Report/FinalReport.docx
+++ b/Report/FinalReport.docx
@@ -792,8 +792,13 @@
             <w:pStyle w:val="TOC2"/>
             <w:ind w:left="216"/>
           </w:pPr>
-          <w:r>
-            <w:t xml:space="preserve">Financial_Stat </w:t>
+          <w:proofErr w:type="spellStart"/>
+          <w:r>
+            <w:t>Financial_Stat</w:t>
+          </w:r>
+          <w:proofErr w:type="spellEnd"/>
+          <w:r>
+            <w:t xml:space="preserve"> </w:t>
           </w:r>
           <w:r>
             <w:ptab w:relativeTo="margin" w:alignment="right" w:leader="dot"/>
@@ -807,8 +812,13 @@
             <w:pStyle w:val="TOC2"/>
             <w:ind w:left="216"/>
           </w:pPr>
-          <w:r>
-            <w:t xml:space="preserve">PatientVisit </w:t>
+          <w:proofErr w:type="spellStart"/>
+          <w:r>
+            <w:t>PatientVisit</w:t>
+          </w:r>
+          <w:proofErr w:type="spellEnd"/>
+          <w:r>
+            <w:t xml:space="preserve"> </w:t>
           </w:r>
           <w:r>
             <w:ptab w:relativeTo="margin" w:alignment="right" w:leader="dot"/>
@@ -882,8 +892,13 @@
             <w:pStyle w:val="TOC2"/>
             <w:ind w:left="216"/>
           </w:pPr>
-          <w:r>
-            <w:t xml:space="preserve">tblUser </w:t>
+          <w:proofErr w:type="spellStart"/>
+          <w:r>
+            <w:t>tblUser</w:t>
+          </w:r>
+          <w:proofErr w:type="spellEnd"/>
+          <w:r>
+            <w:t xml:space="preserve"> </w:t>
           </w:r>
           <w:r>
             <w:ptab w:relativeTo="margin" w:alignment="right" w:leader="dot"/>
@@ -897,8 +912,13 @@
             <w:pStyle w:val="TOC2"/>
             <w:ind w:left="216"/>
           </w:pPr>
-          <w:r>
-            <w:t xml:space="preserve">tblPhysicianUser </w:t>
+          <w:proofErr w:type="spellStart"/>
+          <w:r>
+            <w:t>tblPhysicianUser</w:t>
+          </w:r>
+          <w:proofErr w:type="spellEnd"/>
+          <w:r>
+            <w:t xml:space="preserve"> </w:t>
           </w:r>
           <w:r>
             <w:ptab w:relativeTo="margin" w:alignment="right" w:leader="dot"/>
@@ -912,8 +932,13 @@
             <w:pStyle w:val="TOC2"/>
             <w:ind w:left="216"/>
           </w:pPr>
-          <w:r>
-            <w:t xml:space="preserve">Patient_Room </w:t>
+          <w:proofErr w:type="spellStart"/>
+          <w:r>
+            <w:t>Patient_Room</w:t>
+          </w:r>
+          <w:proofErr w:type="spellEnd"/>
+          <w:r>
+            <w:t xml:space="preserve"> </w:t>
           </w:r>
           <w:r>
             <w:ptab w:relativeTo="margin" w:alignment="right" w:leader="dot"/>
@@ -942,9 +967,11 @@
             <w:pStyle w:val="TOC2"/>
             <w:ind w:left="216"/>
           </w:pPr>
+          <w:proofErr w:type="spellStart"/>
           <w:r>
             <w:t>tblTransaction</w:t>
           </w:r>
+          <w:proofErr w:type="spellEnd"/>
           <w:r>
             <w:ptab w:relativeTo="margin" w:alignment="right" w:leader="dot"/>
           </w:r>
@@ -972,9 +999,14 @@
             <w:pStyle w:val="TOC2"/>
             <w:ind w:left="216"/>
           </w:pPr>
+          <w:proofErr w:type="spellStart"/>
           <w:r>
             <w:lastRenderedPageBreak/>
-            <w:t xml:space="preserve">CostCenter </w:t>
+            <w:t>CostCenter</w:t>
+          </w:r>
+          <w:proofErr w:type="spellEnd"/>
+          <w:r>
+            <w:t xml:space="preserve"> </w:t>
           </w:r>
           <w:r>
             <w:ptab w:relativeTo="margin" w:alignment="right" w:leader="dot"/>
@@ -1066,8 +1098,13 @@
             <w:pStyle w:val="TOC2"/>
             <w:ind w:left="216"/>
           </w:pPr>
-          <w:r>
-            <w:t xml:space="preserve">Financial_Stat </w:t>
+          <w:proofErr w:type="spellStart"/>
+          <w:r>
+            <w:t>Financial_Stat</w:t>
+          </w:r>
+          <w:proofErr w:type="spellEnd"/>
+          <w:r>
+            <w:t xml:space="preserve"> </w:t>
           </w:r>
           <w:r>
             <w:ptab w:relativeTo="margin" w:alignment="right" w:leader="dot"/>
@@ -1082,7 +1119,15 @@
             <w:ind w:left="216"/>
           </w:pPr>
           <w:r>
-            <w:t xml:space="preserve">Patient-Vist </w:t>
+            <w:t>Patient-</w:t>
+          </w:r>
+          <w:proofErr w:type="spellStart"/>
+          <w:r>
+            <w:t>Vist</w:t>
+          </w:r>
+          <w:proofErr w:type="spellEnd"/>
+          <w:r>
+            <w:t xml:space="preserve"> </w:t>
           </w:r>
           <w:r>
             <w:ptab w:relativeTo="margin" w:alignment="right" w:leader="dot"/>
@@ -1156,8 +1201,13 @@
             <w:pStyle w:val="TOC2"/>
             <w:ind w:left="216"/>
           </w:pPr>
-          <w:r>
-            <w:t xml:space="preserve">tblPhysicianUser </w:t>
+          <w:proofErr w:type="spellStart"/>
+          <w:r>
+            <w:t>tblPhysicianUser</w:t>
+          </w:r>
+          <w:proofErr w:type="spellEnd"/>
+          <w:r>
+            <w:t xml:space="preserve"> </w:t>
           </w:r>
           <w:r>
             <w:ptab w:relativeTo="margin" w:alignment="right" w:leader="dot"/>
@@ -1186,8 +1236,13 @@
             <w:pStyle w:val="TOC2"/>
             <w:ind w:left="216"/>
           </w:pPr>
-          <w:r>
-            <w:t xml:space="preserve">Patient_Room </w:t>
+          <w:proofErr w:type="spellStart"/>
+          <w:r>
+            <w:t>Patient_Room</w:t>
+          </w:r>
+          <w:proofErr w:type="spellEnd"/>
+          <w:r>
+            <w:t xml:space="preserve"> </w:t>
           </w:r>
           <w:r>
             <w:ptab w:relativeTo="margin" w:alignment="right" w:leader="dot"/>
@@ -1216,9 +1271,11 @@
             <w:pStyle w:val="TOC2"/>
             <w:ind w:left="216"/>
           </w:pPr>
+          <w:proofErr w:type="spellStart"/>
           <w:r>
             <w:t>tblTransaction</w:t>
           </w:r>
+          <w:proofErr w:type="spellEnd"/>
           <w:r>
             <w:ptab w:relativeTo="margin" w:alignment="right" w:leader="dot"/>
           </w:r>
@@ -1246,8 +1303,13 @@
             <w:pStyle w:val="TOC2"/>
             <w:ind w:left="216"/>
           </w:pPr>
-          <w:r>
-            <w:t xml:space="preserve">CostCenter </w:t>
+          <w:proofErr w:type="spellStart"/>
+          <w:r>
+            <w:t>CostCenter</w:t>
+          </w:r>
+          <w:proofErr w:type="spellEnd"/>
+          <w:r>
+            <w:t xml:space="preserve"> </w:t>
           </w:r>
           <w:r>
             <w:ptab w:relativeTo="margin" w:alignment="right" w:leader="dot"/>
@@ -2999,7 +3061,7 @@
         </w:rPr>
       </w:pPr>
       <w:r>
-        <w:object w:dxaOrig="8446" w:dyaOrig="8386" w14:anchorId="70552C3D">
+        <w:object w:dxaOrig="8446" w:dyaOrig="8430" w14:anchorId="495122AC">
           <v:shapetype id="_x0000_t75" coordsize="21600,21600" o:spt="75" o:preferrelative="t" path="m@4@5l@4@11@9@11@9@5xe" filled="f" stroked="f">
             <v:stroke joinstyle="miter"/>
             <v:formulas>
@@ -3019,10 +3081,10 @@
             <v:path o:extrusionok="f" gradientshapeok="t" o:connecttype="rect"/>
             <o:lock v:ext="edit" aspectratio="t"/>
           </v:shapetype>
-          <v:shape id="_x0000_i1025" type="#_x0000_t75" style="width:522pt;height:519pt" o:ole="">
+          <v:shape id="_x0000_i1025" type="#_x0000_t75" style="width:531pt;height:530.25pt" o:ole="">
             <v:imagedata r:id="rId8" o:title=""/>
           </v:shape>
-          <o:OLEObject Type="Embed" ProgID="Visio.Drawing.15" ShapeID="_x0000_i1025" DrawAspect="Content" ObjectID="_1665923349" r:id="rId9"/>
+          <o:OLEObject Type="Embed" ProgID="Visio.Drawing.15" ShapeID="_x0000_i1025" DrawAspect="Content" ObjectID="_1666017347" r:id="rId9"/>
         </w:object>
       </w:r>
     </w:p>
@@ -3726,6 +3788,212 @@
           <w:szCs w:val="24"/>
         </w:rPr>
       </w:pPr>
+    </w:p>
+    <w:p>
+      <w:pPr>
+        <w:jc w:val="center"/>
+        <w:rPr>
+          <w:rFonts w:ascii="Times New Roman" w:hAnsi="Times New Roman" w:cs="Times New Roman"/>
+          <w:color w:val="0070C0"/>
+          <w:sz w:val="24"/>
+          <w:szCs w:val="24"/>
+        </w:rPr>
+      </w:pPr>
+    </w:p>
+    <w:p>
+      <w:pPr>
+        <w:jc w:val="center"/>
+        <w:rPr>
+          <w:rFonts w:ascii="Times New Roman" w:hAnsi="Times New Roman" w:cs="Times New Roman"/>
+          <w:color w:val="0070C0"/>
+          <w:sz w:val="24"/>
+          <w:szCs w:val="24"/>
+        </w:rPr>
+      </w:pPr>
+    </w:p>
+    <w:p>
+      <w:pPr>
+        <w:jc w:val="center"/>
+        <w:rPr>
+          <w:rFonts w:ascii="Times New Roman" w:hAnsi="Times New Roman" w:cs="Times New Roman"/>
+          <w:color w:val="0070C0"/>
+          <w:sz w:val="24"/>
+          <w:szCs w:val="24"/>
+        </w:rPr>
+      </w:pPr>
+    </w:p>
+    <w:p>
+      <w:pPr>
+        <w:jc w:val="center"/>
+        <w:rPr>
+          <w:rFonts w:ascii="Times New Roman" w:hAnsi="Times New Roman" w:cs="Times New Roman"/>
+          <w:color w:val="0070C0"/>
+          <w:sz w:val="24"/>
+          <w:szCs w:val="24"/>
+        </w:rPr>
+      </w:pPr>
+    </w:p>
+    <w:p>
+      <w:pPr>
+        <w:jc w:val="center"/>
+        <w:rPr>
+          <w:rFonts w:ascii="Times New Roman" w:hAnsi="Times New Roman" w:cs="Times New Roman"/>
+          <w:color w:val="0070C0"/>
+          <w:sz w:val="24"/>
+          <w:szCs w:val="24"/>
+        </w:rPr>
+      </w:pPr>
+    </w:p>
+    <w:p>
+      <w:pPr>
+        <w:jc w:val="center"/>
+        <w:rPr>
+          <w:rFonts w:ascii="Times New Roman" w:hAnsi="Times New Roman" w:cs="Times New Roman"/>
+          <w:color w:val="0070C0"/>
+          <w:sz w:val="24"/>
+          <w:szCs w:val="24"/>
+        </w:rPr>
+      </w:pPr>
+    </w:p>
+    <w:p>
+      <w:pPr>
+        <w:jc w:val="center"/>
+        <w:rPr>
+          <w:rFonts w:ascii="Times New Roman" w:hAnsi="Times New Roman" w:cs="Times New Roman"/>
+          <w:color w:val="0070C0"/>
+          <w:sz w:val="24"/>
+          <w:szCs w:val="24"/>
+        </w:rPr>
+      </w:pPr>
+    </w:p>
+    <w:p>
+      <w:pPr>
+        <w:jc w:val="center"/>
+        <w:rPr>
+          <w:rFonts w:ascii="Times New Roman" w:hAnsi="Times New Roman" w:cs="Times New Roman"/>
+          <w:color w:val="0070C0"/>
+          <w:sz w:val="24"/>
+          <w:szCs w:val="24"/>
+        </w:rPr>
+      </w:pPr>
+    </w:p>
+    <w:p>
+      <w:pPr>
+        <w:jc w:val="center"/>
+        <w:rPr>
+          <w:rFonts w:ascii="Times New Roman" w:hAnsi="Times New Roman" w:cs="Times New Roman"/>
+          <w:color w:val="0070C0"/>
+          <w:sz w:val="24"/>
+          <w:szCs w:val="24"/>
+        </w:rPr>
+      </w:pPr>
+    </w:p>
+    <w:p>
+      <w:pPr>
+        <w:jc w:val="center"/>
+        <w:rPr>
+          <w:rFonts w:ascii="Times New Roman" w:hAnsi="Times New Roman" w:cs="Times New Roman"/>
+          <w:color w:val="0070C0"/>
+          <w:sz w:val="24"/>
+          <w:szCs w:val="24"/>
+        </w:rPr>
+      </w:pPr>
+    </w:p>
+    <w:p>
+      <w:pPr>
+        <w:jc w:val="center"/>
+        <w:rPr>
+          <w:rFonts w:ascii="Times New Roman" w:hAnsi="Times New Roman" w:cs="Times New Roman"/>
+          <w:color w:val="0070C0"/>
+          <w:sz w:val="24"/>
+          <w:szCs w:val="24"/>
+        </w:rPr>
+      </w:pPr>
+    </w:p>
+    <w:p>
+      <w:pPr>
+        <w:jc w:val="center"/>
+        <w:rPr>
+          <w:rFonts w:ascii="Times New Roman" w:hAnsi="Times New Roman" w:cs="Times New Roman"/>
+          <w:color w:val="0070C0"/>
+          <w:sz w:val="24"/>
+          <w:szCs w:val="24"/>
+        </w:rPr>
+      </w:pPr>
+    </w:p>
+    <w:p>
+      <w:pPr>
+        <w:jc w:val="center"/>
+        <w:rPr>
+          <w:rFonts w:ascii="Times New Roman" w:hAnsi="Times New Roman" w:cs="Times New Roman"/>
+          <w:color w:val="0070C0"/>
+          <w:sz w:val="24"/>
+          <w:szCs w:val="24"/>
+        </w:rPr>
+      </w:pPr>
+    </w:p>
+    <w:p>
+      <w:pPr>
+        <w:jc w:val="center"/>
+        <w:rPr>
+          <w:rFonts w:ascii="Times New Roman" w:hAnsi="Times New Roman" w:cs="Times New Roman"/>
+          <w:color w:val="0070C0"/>
+          <w:sz w:val="24"/>
+          <w:szCs w:val="24"/>
+        </w:rPr>
+      </w:pPr>
+    </w:p>
+    <w:p>
+      <w:pPr>
+        <w:pStyle w:val="Heading2"/>
+        <w:jc w:val="center"/>
+      </w:pPr>
+      <w:r>
+        <w:lastRenderedPageBreak/>
+        <w:t>FINAL WORD</w:t>
+      </w:r>
+    </w:p>
+    <w:p>
+      <w:pPr>
+        <w:spacing w:line="480" w:lineRule="auto"/>
+      </w:pPr>
+    </w:p>
+    <w:p>
+      <w:pPr>
+        <w:spacing w:line="480" w:lineRule="auto"/>
+        <w:ind w:firstLine="720"/>
+        <w:rPr>
+          <w:rFonts w:ascii="Times New Roman" w:hAnsi="Times New Roman" w:cs="Times New Roman"/>
+          <w:sz w:val="24"/>
+          <w:szCs w:val="24"/>
+        </w:rPr>
+      </w:pPr>
+      <w:r>
+        <w:rPr>
+          <w:rFonts w:ascii="Times New Roman" w:hAnsi="Times New Roman" w:cs="Times New Roman"/>
+          <w:sz w:val="24"/>
+          <w:szCs w:val="24"/>
+        </w:rPr>
+        <w:t>We hope that the solutions that we have created above are exactly to your specifications and likings. We have taken into consideration every piece of information you have given us and concluded that our research and findings will provide you with an excellent application and database. If you do find anything you would like to change about our report or the application, please do not hesitate to contact us. Do not hesitate to provide any feedback on any of the information we have provided here today.</w:t>
+      </w:r>
+    </w:p>
+    <w:p>
+      <w:pPr>
+        <w:spacing w:line="480" w:lineRule="auto"/>
+        <w:rPr>
+          <w:rFonts w:ascii="Times New Roman" w:hAnsi="Times New Roman" w:cs="Times New Roman"/>
+          <w:sz w:val="24"/>
+          <w:szCs w:val="24"/>
+        </w:rPr>
+      </w:pPr>
+      <w:r>
+        <w:rPr>
+          <w:rFonts w:ascii="Times New Roman" w:hAnsi="Times New Roman" w:cs="Times New Roman"/>
+          <w:sz w:val="24"/>
+          <w:szCs w:val="24"/>
+        </w:rPr>
+        <w:t>Thank you for choosing us, and we hope to hear back from you soon</w:t>
+      </w:r>
     </w:p>
     <w:p>
       <w:pPr>

</xml_diff>

<commit_message>
updated relationship and 3nf
</commit_message>
<xml_diff>
--- a/Report/FinalReport.docx
+++ b/Report/FinalReport.docx
@@ -3022,7 +3022,7 @@
           <v:shape id="_x0000_i1025" type="#_x0000_t75" style="width:522pt;height:519pt" o:ole="">
             <v:imagedata r:id="rId8" o:title=""/>
           </v:shape>
-          <o:OLEObject Type="Embed" ProgID="Visio.Drawing.15" ShapeID="_x0000_i1025" DrawAspect="Content" ObjectID="_1665923349" r:id="rId9"/>
+          <o:OLEObject Type="Embed" ProgID="Visio.Drawing.15" ShapeID="_x0000_i1025" DrawAspect="Content" ObjectID="_1666021581" r:id="rId9"/>
         </w:object>
       </w:r>
     </w:p>
@@ -3280,7 +3280,19 @@
         <w:rPr>
           <w:noProof/>
         </w:rPr>
-        <w:t>, numberOfGuests, startDate, endDate)</w:t>
+        <w:t>, numberOfGuests, startDate, endDate</w:t>
+      </w:r>
+      <w:r>
+        <w:rPr>
+          <w:noProof/>
+        </w:rPr>
+        <w:t>, notes</w:t>
+      </w:r>
+      <w:r>
+        <w:rPr>
+          <w:noProof/>
+        </w:rPr>
+        <w:t>)</w:t>
       </w:r>
     </w:p>
     <w:p>
@@ -3319,7 +3331,45 @@
         <w:rPr>
           <w:noProof/>
         </w:rPr>
-        <w:t>, status, notes)</w:t>
+        <w:t>, status</w:t>
+      </w:r>
+      <w:r>
+        <w:rPr>
+          <w:noProof/>
+        </w:rPr>
+        <w:t>ID</w:t>
+      </w:r>
+      <w:r>
+        <w:rPr>
+          <w:noProof/>
+        </w:rPr>
+        <w:t>, notes)</w:t>
+      </w:r>
+    </w:p>
+    <w:p>
+      <w:pPr>
+        <w:rPr>
+          <w:noProof/>
+        </w:rPr>
+      </w:pPr>
+      <w:r>
+        <w:rPr>
+          <w:noProof/>
+        </w:rPr>
+        <w:t>roomStatus(</w:t>
+      </w:r>
+      <w:r>
+        <w:rPr>
+          <w:noProof/>
+          <w:u w:val="single"/>
+        </w:rPr>
+        <w:t>statusID</w:t>
+      </w:r>
+      <w:r>
+        <w:rPr>
+          <w:noProof/>
+        </w:rPr>
+        <w:t>, statusDescription)</w:t>
       </w:r>
     </w:p>
     <w:p>
@@ -3460,6 +3510,33 @@
     </w:p>
     <w:p>
       <w:pPr>
+        <w:ind w:left="720" w:hanging="720"/>
+        <w:rPr>
+          <w:noProof/>
+        </w:rPr>
+      </w:pPr>
+      <w:r>
+        <w:rPr>
+          <w:noProof/>
+        </w:rPr>
+        <w:t>provinces(</w:t>
+      </w:r>
+      <w:r>
+        <w:rPr>
+          <w:noProof/>
+          <w:u w:val="single"/>
+        </w:rPr>
+        <w:t>provinceCode</w:t>
+      </w:r>
+      <w:r>
+        <w:rPr>
+          <w:noProof/>
+        </w:rPr>
+        <w:t>, provinceName)</w:t>
+      </w:r>
+    </w:p>
+    <w:p>
+      <w:pPr>
         <w:rPr>
           <w:noProof/>
         </w:rPr>
@@ -3648,7 +3725,19 @@
         <w:rPr>
           <w:noProof/>
         </w:rPr>
-        <w:t>, salary, hiredDate, firedDate, photo)</w:t>
+        <w:t xml:space="preserve">, salary, hiredDate, </w:t>
+      </w:r>
+      <w:r>
+        <w:rPr>
+          <w:noProof/>
+        </w:rPr>
+        <w:t>termination</w:t>
+      </w:r>
+      <w:r>
+        <w:rPr>
+          <w:noProof/>
+        </w:rPr>
+        <w:t>Date, photo)</w:t>
       </w:r>
     </w:p>
     <w:p>
@@ -3707,13 +3796,59 @@
           <w:noProof/>
           <w:u w:val="dash"/>
         </w:rPr>
-        <w:t>staffID</w:t>
+        <w:t>roleID</w:t>
+      </w:r>
+      <w:r>
+        <w:rPr>
+          <w:noProof/>
+        </w:rPr>
+        <w:t xml:space="preserve">, </w:t>
+      </w:r>
+      <w:r>
+        <w:rPr>
+          <w:noProof/>
+          <w:u w:val="dash"/>
+        </w:rPr>
+        <w:t>s</w:t>
+      </w:r>
+      <w:r>
+        <w:rPr>
+          <w:noProof/>
+          <w:u w:val="dash"/>
+        </w:rPr>
+        <w:t>taffID</w:t>
       </w:r>
       <w:r>
         <w:rPr>
           <w:noProof/>
         </w:rPr>
         <w:t>)</w:t>
+      </w:r>
+    </w:p>
+    <w:p>
+      <w:pPr>
+        <w:rPr>
+          <w:noProof/>
+        </w:rPr>
+      </w:pPr>
+      <w:r>
+        <w:rPr>
+          <w:noProof/>
+        </w:rPr>
+        <w:t>roles(</w:t>
+      </w:r>
+      <w:r>
+        <w:rPr>
+          <w:noProof/>
+          <w:u w:val="single"/>
+        </w:rPr>
+        <w:t>roleID</w:t>
+      </w:r>
+      <w:r>
+        <w:rPr>
+          <w:noProof/>
+        </w:rPr>
+        <w:t>, roleTitle, roleDescription)</w:t>
       </w:r>
     </w:p>
     <w:p>

</xml_diff>